<commit_message>
feat: read todoist database and create report
</commit_message>
<xml_diff>
--- a/templates/sptc.docx
+++ b/templates/sptc.docx
@@ -7,18 +7,36 @@
         <w:rPr>
           <w:b/>
           <w:bCs/>
-          <w:sz w:val="28"/>
-          <w:szCs w:val="28"/>
+          <w:sz w:val="36"/>
+          <w:szCs w:val="36"/>
         </w:rPr>
       </w:pPr>
       <w:r>
         <w:rPr>
           <w:b/>
           <w:bCs/>
-          <w:sz w:val="28"/>
-          <w:szCs w:val="28"/>
+          <w:sz w:val="36"/>
+          <w:szCs w:val="36"/>
+        </w:rPr>
+        <w:t>[</w:t>
+      </w:r>
+      <w:r>
+        <w:rPr>
+          <w:b/>
+          <w:bCs/>
+          <w:sz w:val="36"/>
+          <w:szCs w:val="36"/>
         </w:rPr>
         <w:t>$SECTION$</w:t>
+      </w:r>
+      <w:r>
+        <w:rPr>
+          <w:b/>
+          <w:bCs/>
+          <w:sz w:val="36"/>
+          <w:szCs w:val="36"/>
+        </w:rPr>
+        <w:t>]</w:t>
       </w:r>
     </w:p>
     <w:p>

</xml_diff>